<commit_message>
5 10 2024 thực hành
</commit_message>
<xml_diff>
--- a/HTTT2211025.docx
+++ b/HTTT2211025.docx
@@ -1477,7 +1477,6 @@
           <w:spacing w:val="-12"/>
           <w:sz w:val="48"/>
           <w:szCs w:val="48"/>
-          <w:bdr w:val="none" w:color="auto" w:sz="0" w:space="0"/>
           <w:shd w:val="clear" w:fill="FAFAFA"/>
           <w:vertAlign w:val="baseline"/>
         </w:rPr>
@@ -1714,7 +1713,6 @@
           <w:spacing w:val="-12"/>
           <w:sz w:val="48"/>
           <w:szCs w:val="48"/>
-          <w:bdr w:val="none" w:color="auto" w:sz="0" w:space="0"/>
           <w:shd w:val="clear" w:fill="FAFAFA"/>
           <w:vertAlign w:val="baseline"/>
         </w:rPr>
@@ -1729,20 +1727,14 @@
         <w:suppressLineNumbers w:val="0"/>
         <w:jc w:val="left"/>
       </w:pPr>
-      <w:bookmarkStart w:id="0" w:name="_GoBack"/>
-      <w:bookmarkEnd w:id="0"/>
-    </w:p>
-    <w:p>
-      <w:pPr>
-        <w:keepNext w:val="0"/>
-        <w:keepLines w:val="0"/>
-        <w:widowControl/>
-        <w:suppressLineNumbers w:val="0"/>
-        <w:jc w:val="left"/>
-        <w:rPr>
-          <w:rFonts w:hint="default"/>
-          <w:lang w:val="en-US"/>
-        </w:rPr>
+    </w:p>
+    <w:p>
+      <w:pPr>
+        <w:keepNext w:val="0"/>
+        <w:keepLines w:val="0"/>
+        <w:widowControl/>
+        <w:suppressLineNumbers w:val="0"/>
+        <w:jc w:val="left"/>
       </w:pPr>
       <w:r>
         <w:drawing>
@@ -1787,6 +1779,383 @@
           </wp:inline>
         </w:drawing>
       </w:r>
+    </w:p>
+    <w:p>
+      <w:pPr>
+        <w:keepNext w:val="0"/>
+        <w:keepLines w:val="0"/>
+        <w:widowControl/>
+        <w:suppressLineNumbers w:val="0"/>
+        <w:jc w:val="left"/>
+      </w:pPr>
+    </w:p>
+    <w:p>
+      <w:pPr>
+        <w:keepNext w:val="0"/>
+        <w:keepLines w:val="0"/>
+        <w:widowControl/>
+        <w:suppressLineNumbers w:val="0"/>
+        <w:jc w:val="left"/>
+      </w:pPr>
+    </w:p>
+    <w:p>
+      <w:pPr>
+        <w:keepNext w:val="0"/>
+        <w:keepLines w:val="0"/>
+        <w:widowControl/>
+        <w:suppressLineNumbers w:val="0"/>
+        <w:jc w:val="left"/>
+        <w:rPr>
+          <w:rFonts w:hint="default"/>
+          <w:b/>
+          <w:bCs/>
+          <w:sz w:val="40"/>
+          <w:szCs w:val="40"/>
+          <w:lang w:val="en-US"/>
+        </w:rPr>
+      </w:pPr>
+      <w:r>
+        <w:rPr>
+          <w:rFonts w:hint="default"/>
+          <w:b/>
+          <w:bCs/>
+          <w:sz w:val="40"/>
+          <w:szCs w:val="40"/>
+          <w:lang w:val="en-US"/>
+        </w:rPr>
+        <w:t>5/10/2024</w:t>
+      </w:r>
+    </w:p>
+    <w:p>
+      <w:pPr>
+        <w:keepNext w:val="0"/>
+        <w:keepLines w:val="0"/>
+        <w:widowControl/>
+        <w:suppressLineNumbers w:val="0"/>
+        <w:jc w:val="left"/>
+        <w:rPr>
+          <w:rFonts w:hint="default"/>
+          <w:b/>
+          <w:bCs/>
+          <w:sz w:val="40"/>
+          <w:szCs w:val="40"/>
+          <w:lang w:val="en-US"/>
+        </w:rPr>
+      </w:pPr>
+    </w:p>
+    <w:p>
+      <w:pPr>
+        <w:keepNext w:val="0"/>
+        <w:keepLines w:val="0"/>
+        <w:widowControl/>
+        <w:suppressLineNumbers w:val="0"/>
+        <w:jc w:val="left"/>
+        <w:rPr>
+          <w:rFonts w:hint="default"/>
+          <w:b w:val="0"/>
+          <w:bCs w:val="0"/>
+          <w:sz w:val="22"/>
+          <w:szCs w:val="22"/>
+          <w:lang w:val="en-US"/>
+        </w:rPr>
+      </w:pPr>
+      <w:r>
+        <w:rPr>
+          <w:rFonts w:hint="default"/>
+          <w:b w:val="0"/>
+          <w:bCs w:val="0"/>
+          <w:sz w:val="22"/>
+          <w:szCs w:val="22"/>
+          <w:lang w:val="en-US"/>
+        </w:rPr>
+        <w:t>ping:</w:t>
+      </w:r>
+    </w:p>
+    <w:p>
+      <w:pPr>
+        <w:keepNext w:val="0"/>
+        <w:keepLines w:val="0"/>
+        <w:widowControl/>
+        <w:suppressLineNumbers w:val="0"/>
+        <w:jc w:val="left"/>
+      </w:pPr>
+      <w:r>
+        <w:drawing>
+          <wp:inline distT="0" distB="0" distL="114300" distR="114300">
+            <wp:extent cx="5268595" cy="1550035"/>
+            <wp:effectExtent l="0" t="0" r="4445" b="4445"/>
+            <wp:docPr id="10" name="Picture 1"/>
+            <wp:cNvGraphicFramePr>
+              <a:graphicFrameLocks xmlns:a="http://schemas.openxmlformats.org/drawingml/2006/main" noChangeAspect="1"/>
+            </wp:cNvGraphicFramePr>
+            <a:graphic xmlns:a="http://schemas.openxmlformats.org/drawingml/2006/main">
+              <a:graphicData uri="http://schemas.openxmlformats.org/drawingml/2006/picture">
+                <pic:pic xmlns:pic="http://schemas.openxmlformats.org/drawingml/2006/picture">
+                  <pic:nvPicPr>
+                    <pic:cNvPr id="10" name="Picture 1"/>
+                    <pic:cNvPicPr>
+                      <a:picLocks noChangeAspect="1"/>
+                    </pic:cNvPicPr>
+                  </pic:nvPicPr>
+                  <pic:blipFill>
+                    <a:blip r:embed="rId15"/>
+                    <a:stretch>
+                      <a:fillRect/>
+                    </a:stretch>
+                  </pic:blipFill>
+                  <pic:spPr>
+                    <a:xfrm>
+                      <a:off x="0" y="0"/>
+                      <a:ext cx="5268595" cy="1550035"/>
+                    </a:xfrm>
+                    <a:prstGeom prst="rect">
+                      <a:avLst/>
+                    </a:prstGeom>
+                    <a:noFill/>
+                    <a:ln>
+                      <a:noFill/>
+                    </a:ln>
+                  </pic:spPr>
+                </pic:pic>
+              </a:graphicData>
+            </a:graphic>
+          </wp:inline>
+        </w:drawing>
+      </w:r>
+    </w:p>
+    <w:p>
+      <w:pPr>
+        <w:keepNext w:val="0"/>
+        <w:keepLines w:val="0"/>
+        <w:widowControl/>
+        <w:suppressLineNumbers w:val="0"/>
+        <w:jc w:val="left"/>
+      </w:pPr>
+    </w:p>
+    <w:p>
+      <w:pPr>
+        <w:keepNext w:val="0"/>
+        <w:keepLines w:val="0"/>
+        <w:widowControl/>
+        <w:suppressLineNumbers w:val="0"/>
+        <w:jc w:val="left"/>
+        <w:rPr>
+          <w:rFonts w:hint="default"/>
+          <w:lang w:val="en-US"/>
+        </w:rPr>
+      </w:pPr>
+      <w:r>
+        <w:rPr>
+          <w:rFonts w:hint="default"/>
+          <w:lang w:val="en-US"/>
+        </w:rPr>
+        <w:t>fping</w:t>
+      </w:r>
+    </w:p>
+    <w:p>
+      <w:pPr>
+        <w:keepNext w:val="0"/>
+        <w:keepLines w:val="0"/>
+        <w:widowControl/>
+        <w:suppressLineNumbers w:val="0"/>
+        <w:jc w:val="left"/>
+      </w:pPr>
+      <w:r>
+        <w:drawing>
+          <wp:inline distT="0" distB="0" distL="114300" distR="114300">
+            <wp:extent cx="3566160" cy="754380"/>
+            <wp:effectExtent l="0" t="0" r="0" b="7620"/>
+            <wp:docPr id="13" name="Picture 2"/>
+            <wp:cNvGraphicFramePr>
+              <a:graphicFrameLocks xmlns:a="http://schemas.openxmlformats.org/drawingml/2006/main" noChangeAspect="1"/>
+            </wp:cNvGraphicFramePr>
+            <a:graphic xmlns:a="http://schemas.openxmlformats.org/drawingml/2006/main">
+              <a:graphicData uri="http://schemas.openxmlformats.org/drawingml/2006/picture">
+                <pic:pic xmlns:pic="http://schemas.openxmlformats.org/drawingml/2006/picture">
+                  <pic:nvPicPr>
+                    <pic:cNvPr id="13" name="Picture 2"/>
+                    <pic:cNvPicPr>
+                      <a:picLocks noChangeAspect="1"/>
+                    </pic:cNvPicPr>
+                  </pic:nvPicPr>
+                  <pic:blipFill>
+                    <a:blip r:embed="rId16"/>
+                    <a:stretch>
+                      <a:fillRect/>
+                    </a:stretch>
+                  </pic:blipFill>
+                  <pic:spPr>
+                    <a:xfrm>
+                      <a:off x="0" y="0"/>
+                      <a:ext cx="3566160" cy="754380"/>
+                    </a:xfrm>
+                    <a:prstGeom prst="rect">
+                      <a:avLst/>
+                    </a:prstGeom>
+                    <a:noFill/>
+                    <a:ln>
+                      <a:noFill/>
+                    </a:ln>
+                  </pic:spPr>
+                </pic:pic>
+              </a:graphicData>
+            </a:graphic>
+          </wp:inline>
+        </w:drawing>
+      </w:r>
+    </w:p>
+    <w:p>
+      <w:pPr>
+        <w:keepNext w:val="0"/>
+        <w:keepLines w:val="0"/>
+        <w:widowControl/>
+        <w:suppressLineNumbers w:val="0"/>
+        <w:jc w:val="left"/>
+      </w:pPr>
+    </w:p>
+    <w:p>
+      <w:pPr>
+        <w:keepNext w:val="0"/>
+        <w:keepLines w:val="0"/>
+        <w:widowControl/>
+        <w:suppressLineNumbers w:val="0"/>
+        <w:jc w:val="left"/>
+      </w:pPr>
+      <w:r>
+        <w:rPr>
+          <w:rFonts w:hint="default"/>
+          <w:lang w:val="en-US"/>
+        </w:rPr>
+        <w:t xml:space="preserve">Nmap: </w:t>
+      </w:r>
+      <w:r>
+        <w:drawing>
+          <wp:inline distT="0" distB="0" distL="114300" distR="114300">
+            <wp:extent cx="5272405" cy="1115060"/>
+            <wp:effectExtent l="0" t="0" r="635" b="12700"/>
+            <wp:docPr id="14" name="Picture 3"/>
+            <wp:cNvGraphicFramePr>
+              <a:graphicFrameLocks xmlns:a="http://schemas.openxmlformats.org/drawingml/2006/main" noChangeAspect="1"/>
+            </wp:cNvGraphicFramePr>
+            <a:graphic xmlns:a="http://schemas.openxmlformats.org/drawingml/2006/main">
+              <a:graphicData uri="http://schemas.openxmlformats.org/drawingml/2006/picture">
+                <pic:pic xmlns:pic="http://schemas.openxmlformats.org/drawingml/2006/picture">
+                  <pic:nvPicPr>
+                    <pic:cNvPr id="14" name="Picture 3"/>
+                    <pic:cNvPicPr>
+                      <a:picLocks noChangeAspect="1"/>
+                    </pic:cNvPicPr>
+                  </pic:nvPicPr>
+                  <pic:blipFill>
+                    <a:blip r:embed="rId17"/>
+                    <a:stretch>
+                      <a:fillRect/>
+                    </a:stretch>
+                  </pic:blipFill>
+                  <pic:spPr>
+                    <a:xfrm>
+                      <a:off x="0" y="0"/>
+                      <a:ext cx="5272405" cy="1115060"/>
+                    </a:xfrm>
+                    <a:prstGeom prst="rect">
+                      <a:avLst/>
+                    </a:prstGeom>
+                    <a:noFill/>
+                    <a:ln>
+                      <a:noFill/>
+                    </a:ln>
+                  </pic:spPr>
+                </pic:pic>
+              </a:graphicData>
+            </a:graphic>
+          </wp:inline>
+        </w:drawing>
+      </w:r>
+    </w:p>
+    <w:p>
+      <w:pPr>
+        <w:keepNext w:val="0"/>
+        <w:keepLines w:val="0"/>
+        <w:widowControl/>
+        <w:suppressLineNumbers w:val="0"/>
+        <w:jc w:val="left"/>
+      </w:pPr>
+    </w:p>
+    <w:p>
+      <w:pPr>
+        <w:keepNext w:val="0"/>
+        <w:keepLines w:val="0"/>
+        <w:widowControl/>
+        <w:suppressLineNumbers w:val="0"/>
+        <w:jc w:val="left"/>
+      </w:pPr>
+      <w:r>
+        <w:drawing>
+          <wp:inline distT="0" distB="0" distL="114300" distR="114300">
+            <wp:extent cx="5267325" cy="2736850"/>
+            <wp:effectExtent l="0" t="0" r="5715" b="6350"/>
+            <wp:docPr id="15" name="Picture 4"/>
+            <wp:cNvGraphicFramePr>
+              <a:graphicFrameLocks xmlns:a="http://schemas.openxmlformats.org/drawingml/2006/main" noChangeAspect="1"/>
+            </wp:cNvGraphicFramePr>
+            <a:graphic xmlns:a="http://schemas.openxmlformats.org/drawingml/2006/main">
+              <a:graphicData uri="http://schemas.openxmlformats.org/drawingml/2006/picture">
+                <pic:pic xmlns:pic="http://schemas.openxmlformats.org/drawingml/2006/picture">
+                  <pic:nvPicPr>
+                    <pic:cNvPr id="15" name="Picture 4"/>
+                    <pic:cNvPicPr>
+                      <a:picLocks noChangeAspect="1"/>
+                    </pic:cNvPicPr>
+                  </pic:nvPicPr>
+                  <pic:blipFill>
+                    <a:blip r:embed="rId18"/>
+                    <a:stretch>
+                      <a:fillRect/>
+                    </a:stretch>
+                  </pic:blipFill>
+                  <pic:spPr>
+                    <a:xfrm>
+                      <a:off x="0" y="0"/>
+                      <a:ext cx="5267325" cy="2736850"/>
+                    </a:xfrm>
+                    <a:prstGeom prst="rect">
+                      <a:avLst/>
+                    </a:prstGeom>
+                    <a:noFill/>
+                    <a:ln>
+                      <a:noFill/>
+                    </a:ln>
+                  </pic:spPr>
+                </pic:pic>
+              </a:graphicData>
+            </a:graphic>
+          </wp:inline>
+        </w:drawing>
+      </w:r>
+    </w:p>
+    <w:p>
+      <w:pPr>
+        <w:keepNext w:val="0"/>
+        <w:keepLines w:val="0"/>
+        <w:widowControl/>
+        <w:suppressLineNumbers w:val="0"/>
+        <w:jc w:val="left"/>
+      </w:pPr>
+    </w:p>
+    <w:p>
+      <w:pPr>
+        <w:keepNext w:val="0"/>
+        <w:keepLines w:val="0"/>
+        <w:widowControl/>
+        <w:suppressLineNumbers w:val="0"/>
+        <w:jc w:val="left"/>
+        <w:rPr>
+          <w:rFonts w:hint="default"/>
+          <w:lang w:val="en-US"/>
+        </w:rPr>
+      </w:pPr>
+      <w:bookmarkStart w:id="0" w:name="_GoBack"/>
+      <w:bookmarkEnd w:id="0"/>
     </w:p>
     <w:sectPr>
       <w:pgSz w:w="11906" w:h="16838"/>

</xml_diff>